<commit_message>
setting up github copilot
</commit_message>
<xml_diff>
--- a/Writing Your First Function With GitHub Copilot.docx
+++ b/Writing Your First Function With GitHub Copilot.docx
@@ -104,6 +104,452 @@
         </w:rPr>
         <w:t> serve as a great example of a simple problem that has many applications in statistics and algorithm design, such as counting the many arrangements of a group of objects. Even if it has been decades since your last statistics class, this functionality can still be easily built by leaving the specifics of these mathematical properties to Copilot.</w:t>
       </w:r>
+    </w:p>
+    <w:p>
+      <w:pPr>
+        <w:pStyle w:val="3"/>
+        <w:shd w:val="clear" w:color="auto" w:fill="10162F"/>
+        <w:rPr>
+          <w:rFonts w:ascii="Segoe UI" w:hAnsi="Segoe UI" w:cs="Segoe UI"/>
+          <w:color w:val="FFFFFF"/>
+          <w:lang w:val="en-US"/>
+        </w:rPr>
+      </w:pPr>
+      <w:r>
+        <w:rPr>
+          <w:rFonts w:ascii="Segoe UI" w:hAnsi="Segoe UI" w:cs="Segoe UI"/>
+          <w:color w:val="FFFFFF"/>
+          <w:lang w:val="en-US"/>
+        </w:rPr>
+        <w:t>Setting Up GitHub Copilot</w:t>
+      </w:r>
+    </w:p>
+    <w:p>
+      <w:pPr>
+        <w:pStyle w:val="stylesptnq46"/>
+        <w:shd w:val="clear" w:color="auto" w:fill="10162F"/>
+        <w:spacing w:before="0" w:beforeAutospacing="0"/>
+        <w:rPr>
+          <w:rFonts w:ascii="Segoe UI" w:hAnsi="Segoe UI" w:cs="Segoe UI"/>
+          <w:color w:val="FFFFFF"/>
+          <w:lang w:val="en-US"/>
+        </w:rPr>
+      </w:pPr>
+      <w:r>
+        <w:rPr>
+          <w:rFonts w:ascii="Segoe UI" w:hAnsi="Segoe UI" w:cs="Segoe UI"/>
+          <w:color w:val="FFFFFF"/>
+          <w:lang w:val="en-US"/>
+        </w:rPr>
+        <w:t>Before diving into this new way of coding, it’s crucial to be properly set up. For an in-depth guide on setting up Visual Studio Code, we recommend reviewing our </w:t>
+      </w:r>
+      <w:proofErr w:type="spellStart"/>
+      <w:r>
+        <w:rPr>
+          <w:rFonts w:ascii="Segoe UI" w:hAnsi="Segoe UI" w:cs="Segoe UI"/>
+          <w:color w:val="FFFFFF"/>
+        </w:rPr>
+        <w:fldChar w:fldCharType="begin"/>
+      </w:r>
+      <w:proofErr w:type="spellEnd"/>
+      <w:r>
+        <w:rPr>
+          <w:rFonts w:ascii="Segoe UI" w:hAnsi="Segoe UI" w:cs="Segoe UI"/>
+          <w:color w:val="FFFFFF"/>
+          <w:lang w:val="en-US"/>
+        </w:rPr>
+        <w:instrText>HYPERLINK "https://www.codecademy.com/courses/intro-to-github-copilot/articles/setting-up-git-hub-copilot" \t "_blank"</w:instrText>
+      </w:r>
+      <w:proofErr w:type="spellStart"/>
+      <w:r>
+        <w:rPr>
+          <w:rFonts w:ascii="Segoe UI" w:hAnsi="Segoe UI" w:cs="Segoe UI"/>
+          <w:color w:val="FFFFFF"/>
+        </w:rPr>
+      </w:r>
+      <w:r>
+        <w:rPr>
+          <w:rFonts w:ascii="Segoe UI" w:hAnsi="Segoe UI" w:cs="Segoe UI"/>
+          <w:color w:val="FFFFFF"/>
+        </w:rPr>
+        <w:fldChar w:fldCharType="separate"/>
+      </w:r>
+      <w:proofErr w:type="spellEnd"/>
+      <w:r>
+        <w:rPr>
+          <w:rStyle w:val="a4"/>
+          <w:rFonts w:ascii="Segoe UI" w:hAnsi="Segoe UI" w:cs="Segoe UI"/>
+          <w:bdr w:val="none" w:sz="0" w:space="0" w:color="auto" w:frame="1"/>
+          <w:lang w:val="en-US"/>
+        </w:rPr>
+        <w:t>GitHub Copilot setup article</w:t>
+      </w:r>
+      <w:r>
+        <w:rPr>
+          <w:rFonts w:ascii="Segoe UI" w:hAnsi="Segoe UI" w:cs="Segoe UI"/>
+          <w:color w:val="FFFFFF"/>
+        </w:rPr>
+        <w:fldChar w:fldCharType="end"/>
+      </w:r>
+      <w:r>
+        <w:rPr>
+          <w:rFonts w:ascii="Segoe UI" w:hAnsi="Segoe UI" w:cs="Segoe UI"/>
+          <w:color w:val="FFFFFF"/>
+          <w:lang w:val="en-US"/>
+        </w:rPr>
+        <w:t>. For those more familiar with the process, here is a high-level overview of what is needed to follow along with this project:</w:t>
+      </w:r>
+    </w:p>
+    <w:p>
+      <w:pPr>
+        <w:pStyle w:val="stylesptnq46"/>
+        <w:numPr>
+          <w:ilvl w:val="0"/>
+          <w:numId w:val="12"/>
+        </w:numPr>
+        <w:shd w:val="clear" w:color="auto" w:fill="10162F"/>
+        <w:spacing w:before="0" w:beforeAutospacing="0" w:after="0" w:afterAutospacing="0"/>
+        <w:rPr>
+          <w:rFonts w:ascii="Segoe UI" w:hAnsi="Segoe UI" w:cs="Segoe UI"/>
+          <w:color w:val="FFFFFF"/>
+          <w:lang w:val="en-US"/>
+        </w:rPr>
+      </w:pPr>
+      <w:r>
+        <w:rPr>
+          <w:rStyle w:val="a3"/>
+          <w:rFonts w:ascii="Segoe UI" w:hAnsi="Segoe UI" w:cs="Segoe UI"/>
+          <w:color w:val="FFFFFF"/>
+          <w:lang w:val="en-US"/>
+        </w:rPr>
+        <w:t>GitHub Account:</w:t>
+      </w:r>
+      <w:r>
+        <w:rPr>
+          <w:rFonts w:ascii="Segoe UI" w:hAnsi="Segoe UI" w:cs="Segoe UI"/>
+          <w:color w:val="FFFFFF"/>
+          <w:lang w:val="en-US"/>
+        </w:rPr>
+        <w:t> If you don’t have one, sign up </w:t>
+      </w:r>
+      <w:proofErr w:type="spellStart"/>
+      <w:r>
+        <w:rPr>
+          <w:rFonts w:ascii="Segoe UI" w:hAnsi="Segoe UI" w:cs="Segoe UI"/>
+          <w:color w:val="FFFFFF"/>
+        </w:rPr>
+        <w:fldChar w:fldCharType="begin"/>
+      </w:r>
+      <w:proofErr w:type="spellEnd"/>
+      <w:r>
+        <w:rPr>
+          <w:rFonts w:ascii="Segoe UI" w:hAnsi="Segoe UI" w:cs="Segoe UI"/>
+          <w:color w:val="FFFFFF"/>
+          <w:lang w:val="en-US"/>
+        </w:rPr>
+        <w:instrText>HYPERLINK "https://github.com/" \t "_blank"</w:instrText>
+      </w:r>
+      <w:proofErr w:type="spellStart"/>
+      <w:r>
+        <w:rPr>
+          <w:rFonts w:ascii="Segoe UI" w:hAnsi="Segoe UI" w:cs="Segoe UI"/>
+          <w:color w:val="FFFFFF"/>
+        </w:rPr>
+      </w:r>
+      <w:r>
+        <w:rPr>
+          <w:rFonts w:ascii="Segoe UI" w:hAnsi="Segoe UI" w:cs="Segoe UI"/>
+          <w:color w:val="FFFFFF"/>
+        </w:rPr>
+        <w:fldChar w:fldCharType="separate"/>
+      </w:r>
+      <w:proofErr w:type="spellEnd"/>
+      <w:r>
+        <w:rPr>
+          <w:rStyle w:val="a4"/>
+          <w:rFonts w:ascii="Segoe UI" w:hAnsi="Segoe UI" w:cs="Segoe UI"/>
+          <w:bdr w:val="none" w:sz="0" w:space="0" w:color="auto" w:frame="1"/>
+          <w:lang w:val="en-US"/>
+        </w:rPr>
+        <w:t>here</w:t>
+      </w:r>
+      <w:r>
+        <w:rPr>
+          <w:rFonts w:ascii="Segoe UI" w:hAnsi="Segoe UI" w:cs="Segoe UI"/>
+          <w:color w:val="FFFFFF"/>
+        </w:rPr>
+        <w:fldChar w:fldCharType="end"/>
+      </w:r>
+      <w:r>
+        <w:rPr>
+          <w:rFonts w:ascii="Segoe UI" w:hAnsi="Segoe UI" w:cs="Segoe UI"/>
+          <w:color w:val="FFFFFF"/>
+          <w:lang w:val="en-US"/>
+        </w:rPr>
+        <w:t>.</w:t>
+      </w:r>
+    </w:p>
+    <w:p>
+      <w:pPr>
+        <w:pStyle w:val="stylesptnq46"/>
+        <w:numPr>
+          <w:ilvl w:val="0"/>
+          <w:numId w:val="12"/>
+        </w:numPr>
+        <w:shd w:val="clear" w:color="auto" w:fill="10162F"/>
+        <w:spacing w:before="0" w:beforeAutospacing="0" w:after="0" w:afterAutospacing="0"/>
+        <w:rPr>
+          <w:rFonts w:ascii="Segoe UI" w:hAnsi="Segoe UI" w:cs="Segoe UI"/>
+          <w:color w:val="FFFFFF"/>
+          <w:lang w:val="en-US"/>
+        </w:rPr>
+      </w:pPr>
+      <w:r>
+        <w:rPr>
+          <w:rStyle w:val="a3"/>
+          <w:rFonts w:ascii="Segoe UI" w:hAnsi="Segoe UI" w:cs="Segoe UI"/>
+          <w:color w:val="FFFFFF"/>
+          <w:lang w:val="en-US"/>
+        </w:rPr>
+        <w:t>GitHub Copilot Subscription:</w:t>
+      </w:r>
+      <w:r>
+        <w:rPr>
+          <w:rFonts w:ascii="Segoe UI" w:hAnsi="Segoe UI" w:cs="Segoe UI"/>
+          <w:color w:val="FFFFFF"/>
+          <w:lang w:val="en-US"/>
+        </w:rPr>
+        <w:t> Copilot requires a subscription to use. This can be purchased with the option of a free trial </w:t>
+      </w:r>
+      <w:proofErr w:type="spellStart"/>
+      <w:r>
+        <w:rPr>
+          <w:rFonts w:ascii="Segoe UI" w:hAnsi="Segoe UI" w:cs="Segoe UI"/>
+          <w:color w:val="FFFFFF"/>
+        </w:rPr>
+        <w:fldChar w:fldCharType="begin"/>
+      </w:r>
+      <w:proofErr w:type="spellEnd"/>
+      <w:r>
+        <w:rPr>
+          <w:rFonts w:ascii="Segoe UI" w:hAnsi="Segoe UI" w:cs="Segoe UI"/>
+          <w:color w:val="FFFFFF"/>
+          <w:lang w:val="en-US"/>
+        </w:rPr>
+        <w:instrText>HYPERLINK "https://github.com/features/copilot" \t "_blank"</w:instrText>
+      </w:r>
+      <w:proofErr w:type="spellStart"/>
+      <w:r>
+        <w:rPr>
+          <w:rFonts w:ascii="Segoe UI" w:hAnsi="Segoe UI" w:cs="Segoe UI"/>
+          <w:color w:val="FFFFFF"/>
+        </w:rPr>
+      </w:r>
+      <w:r>
+        <w:rPr>
+          <w:rFonts w:ascii="Segoe UI" w:hAnsi="Segoe UI" w:cs="Segoe UI"/>
+          <w:color w:val="FFFFFF"/>
+        </w:rPr>
+        <w:fldChar w:fldCharType="separate"/>
+      </w:r>
+      <w:proofErr w:type="spellEnd"/>
+      <w:r>
+        <w:rPr>
+          <w:rStyle w:val="a4"/>
+          <w:rFonts w:ascii="Segoe UI" w:hAnsi="Segoe UI" w:cs="Segoe UI"/>
+          <w:bdr w:val="none" w:sz="0" w:space="0" w:color="auto" w:frame="1"/>
+          <w:lang w:val="en-US"/>
+        </w:rPr>
+        <w:t>here</w:t>
+      </w:r>
+      <w:r>
+        <w:rPr>
+          <w:rFonts w:ascii="Segoe UI" w:hAnsi="Segoe UI" w:cs="Segoe UI"/>
+          <w:color w:val="FFFFFF"/>
+        </w:rPr>
+        <w:fldChar w:fldCharType="end"/>
+      </w:r>
+      <w:r>
+        <w:rPr>
+          <w:rFonts w:ascii="Segoe UI" w:hAnsi="Segoe UI" w:cs="Segoe UI"/>
+          <w:color w:val="FFFFFF"/>
+          <w:lang w:val="en-US"/>
+        </w:rPr>
+        <w:t>.</w:t>
+      </w:r>
+    </w:p>
+    <w:p>
+      <w:pPr>
+        <w:pStyle w:val="stylesptnq46"/>
+        <w:numPr>
+          <w:ilvl w:val="0"/>
+          <w:numId w:val="12"/>
+        </w:numPr>
+        <w:shd w:val="clear" w:color="auto" w:fill="10162F"/>
+        <w:spacing w:before="0" w:beforeAutospacing="0" w:after="0" w:afterAutospacing="0"/>
+        <w:rPr>
+          <w:rFonts w:ascii="Segoe UI" w:hAnsi="Segoe UI" w:cs="Segoe UI"/>
+          <w:color w:val="FFFFFF"/>
+        </w:rPr>
+      </w:pPr>
+      <w:r>
+        <w:rPr>
+          <w:rStyle w:val="a3"/>
+          <w:rFonts w:ascii="Segoe UI" w:hAnsi="Segoe UI" w:cs="Segoe UI"/>
+          <w:color w:val="FFFFFF"/>
+          <w:lang w:val="en-US"/>
+        </w:rPr>
+        <w:t>Visual Studio Code (VSCode):</w:t>
+      </w:r>
+      <w:r>
+        <w:rPr>
+          <w:rFonts w:ascii="Segoe UI" w:hAnsi="Segoe UI" w:cs="Segoe UI"/>
+          <w:color w:val="FFFFFF"/>
+          <w:lang w:val="en-US"/>
+        </w:rPr>
+        <w:t xml:space="preserve"> While Copilot can work in a variety of code editors, it integrates best with VSCode. </w:t>
+      </w:r>
+      <w:proofErr w:type="spellStart"/>
+      <w:r>
+        <w:rPr>
+          <w:rFonts w:ascii="Segoe UI" w:hAnsi="Segoe UI" w:cs="Segoe UI"/>
+          <w:color w:val="FFFFFF"/>
+        </w:rPr>
+        <w:t>Download</w:t>
+      </w:r>
+      <w:proofErr w:type="spellEnd"/>
+      <w:r>
+        <w:rPr>
+          <w:rFonts w:ascii="Segoe UI" w:hAnsi="Segoe UI" w:cs="Segoe UI"/>
+          <w:color w:val="FFFFFF"/>
+        </w:rPr>
+        <w:t xml:space="preserve"> </w:t>
+      </w:r>
+      <w:proofErr w:type="spellStart"/>
+      <w:r>
+        <w:rPr>
+          <w:rFonts w:ascii="Segoe UI" w:hAnsi="Segoe UI" w:cs="Segoe UI"/>
+          <w:color w:val="FFFFFF"/>
+        </w:rPr>
+        <w:t>it</w:t>
+      </w:r>
+      <w:proofErr w:type="spellEnd"/>
+      <w:r>
+        <w:rPr>
+          <w:rFonts w:ascii="Segoe UI" w:hAnsi="Segoe UI" w:cs="Segoe UI"/>
+          <w:color w:val="FFFFFF"/>
+        </w:rPr>
+        <w:t> </w:t>
+      </w:r>
+      <w:proofErr w:type="spellStart"/>
+      <w:r>
+        <w:rPr>
+          <w:rFonts w:ascii="Segoe UI" w:hAnsi="Segoe UI" w:cs="Segoe UI"/>
+          <w:color w:val="FFFFFF"/>
+        </w:rPr>
+        <w:fldChar w:fldCharType="begin"/>
+      </w:r>
+      <w:r>
+        <w:rPr>
+          <w:rFonts w:ascii="Segoe UI" w:hAnsi="Segoe UI" w:cs="Segoe UI"/>
+          <w:color w:val="FFFFFF"/>
+        </w:rPr>
+        <w:instrText>HYPERLINK "https://code.visualstudio.com/" \t "_blank"</w:instrText>
+      </w:r>
+      <w:r>
+        <w:rPr>
+          <w:rFonts w:ascii="Segoe UI" w:hAnsi="Segoe UI" w:cs="Segoe UI"/>
+          <w:color w:val="FFFFFF"/>
+        </w:rPr>
+      </w:r>
+      <w:r>
+        <w:rPr>
+          <w:rFonts w:ascii="Segoe UI" w:hAnsi="Segoe UI" w:cs="Segoe UI"/>
+          <w:color w:val="FFFFFF"/>
+        </w:rPr>
+        <w:fldChar w:fldCharType="separate"/>
+      </w:r>
+      <w:r>
+        <w:rPr>
+          <w:rStyle w:val="a4"/>
+          <w:rFonts w:ascii="Segoe UI" w:hAnsi="Segoe UI" w:cs="Segoe UI"/>
+          <w:bdr w:val="none" w:sz="0" w:space="0" w:color="auto" w:frame="1"/>
+        </w:rPr>
+        <w:t>here</w:t>
+      </w:r>
+      <w:proofErr w:type="spellEnd"/>
+      <w:r>
+        <w:rPr>
+          <w:rFonts w:ascii="Segoe UI" w:hAnsi="Segoe UI" w:cs="Segoe UI"/>
+          <w:color w:val="FFFFFF"/>
+        </w:rPr>
+        <w:fldChar w:fldCharType="end"/>
+      </w:r>
+      <w:r>
+        <w:rPr>
+          <w:rFonts w:ascii="Segoe UI" w:hAnsi="Segoe UI" w:cs="Segoe UI"/>
+          <w:color w:val="FFFFFF"/>
+        </w:rPr>
+        <w:t>.</w:t>
+      </w:r>
+    </w:p>
+    <w:p>
+      <w:pPr>
+        <w:pStyle w:val="stylesptnq46"/>
+        <w:numPr>
+          <w:ilvl w:val="0"/>
+          <w:numId w:val="12"/>
+        </w:numPr>
+        <w:shd w:val="clear" w:color="auto" w:fill="10162F"/>
+        <w:spacing w:before="0" w:beforeAutospacing="0" w:after="0" w:afterAutospacing="0"/>
+        <w:rPr>
+          <w:rFonts w:ascii="Segoe UI" w:hAnsi="Segoe UI" w:cs="Segoe UI"/>
+          <w:color w:val="FFFFFF"/>
+          <w:lang w:val="en-US"/>
+        </w:rPr>
+      </w:pPr>
+      <w:r>
+        <w:rPr>
+          <w:rStyle w:val="a3"/>
+          <w:rFonts w:ascii="Segoe UI" w:hAnsi="Segoe UI" w:cs="Segoe UI"/>
+          <w:color w:val="FFFFFF"/>
+          <w:lang w:val="en-US"/>
+        </w:rPr>
+        <w:t>GitHub Copilot Extension:</w:t>
+      </w:r>
+      <w:r>
+        <w:rPr>
+          <w:rFonts w:ascii="Segoe UI" w:hAnsi="Segoe UI" w:cs="Segoe UI"/>
+          <w:color w:val="FFFFFF"/>
+          <w:lang w:val="en-US"/>
+        </w:rPr>
+        <w:t xml:space="preserve"> Once you’re in VSCode, head over to the left </w:t>
+      </w:r>
+      <w:proofErr w:type="gramStart"/>
+      <w:r>
+        <w:rPr>
+          <w:rFonts w:ascii="Segoe UI" w:hAnsi="Segoe UI" w:cs="Segoe UI"/>
+          <w:color w:val="FFFFFF"/>
+          <w:lang w:val="en-US"/>
+        </w:rPr>
+        <w:t>extensions</w:t>
+      </w:r>
+      <w:proofErr w:type="gramEnd"/>
+      <w:r>
+        <w:rPr>
+          <w:rFonts w:ascii="Segoe UI" w:hAnsi="Segoe UI" w:cs="Segoe UI"/>
+          <w:color w:val="FFFFFF"/>
+          <w:lang w:val="en-US"/>
+        </w:rPr>
+        <w:t xml:space="preserve"> sidebar and search for “GitHub Copilot”. Install this official extension and log in to your GitHub account when prompted.</w:t>
+      </w:r>
+    </w:p>
+    <w:p>
+      <w:pPr>
+        <w:rPr>
+          <w:lang w:val="en-US"/>
+        </w:rPr>
+      </w:pPr>
     </w:p>
     <w:p>
       <w:pPr>
@@ -1363,6 +1809,119 @@
     </w:lvl>
   </w:abstractNum>
   <w:abstractNum w:abstractNumId="10" w15:restartNumberingAfterBreak="0">
+    <w:nsid w:val="63AE4735"/>
+    <w:multiLevelType w:val="multilevel"/>
+    <w:tmpl w:val="E03874FE"/>
+    <w:lvl w:ilvl="0">
+      <w:start w:val="1"/>
+      <w:numFmt w:val="decimal"/>
+      <w:lvlText w:val="%1."/>
+      <w:lvlJc w:val="left"/>
+      <w:pPr>
+        <w:tabs>
+          <w:tab w:val="num" w:pos="720"/>
+        </w:tabs>
+        <w:ind w:left="720" w:hanging="360"/>
+      </w:pPr>
+    </w:lvl>
+    <w:lvl w:ilvl="1" w:tentative="1">
+      <w:start w:val="1"/>
+      <w:numFmt w:val="decimal"/>
+      <w:lvlText w:val="%2."/>
+      <w:lvlJc w:val="left"/>
+      <w:pPr>
+        <w:tabs>
+          <w:tab w:val="num" w:pos="1440"/>
+        </w:tabs>
+        <w:ind w:left="1440" w:hanging="360"/>
+      </w:pPr>
+    </w:lvl>
+    <w:lvl w:ilvl="2" w:tentative="1">
+      <w:start w:val="1"/>
+      <w:numFmt w:val="decimal"/>
+      <w:lvlText w:val="%3."/>
+      <w:lvlJc w:val="left"/>
+      <w:pPr>
+        <w:tabs>
+          <w:tab w:val="num" w:pos="2160"/>
+        </w:tabs>
+        <w:ind w:left="2160" w:hanging="360"/>
+      </w:pPr>
+    </w:lvl>
+    <w:lvl w:ilvl="3" w:tentative="1">
+      <w:start w:val="1"/>
+      <w:numFmt w:val="decimal"/>
+      <w:lvlText w:val="%4."/>
+      <w:lvlJc w:val="left"/>
+      <w:pPr>
+        <w:tabs>
+          <w:tab w:val="num" w:pos="2880"/>
+        </w:tabs>
+        <w:ind w:left="2880" w:hanging="360"/>
+      </w:pPr>
+    </w:lvl>
+    <w:lvl w:ilvl="4" w:tentative="1">
+      <w:start w:val="1"/>
+      <w:numFmt w:val="decimal"/>
+      <w:lvlText w:val="%5."/>
+      <w:lvlJc w:val="left"/>
+      <w:pPr>
+        <w:tabs>
+          <w:tab w:val="num" w:pos="3600"/>
+        </w:tabs>
+        <w:ind w:left="3600" w:hanging="360"/>
+      </w:pPr>
+    </w:lvl>
+    <w:lvl w:ilvl="5" w:tentative="1">
+      <w:start w:val="1"/>
+      <w:numFmt w:val="decimal"/>
+      <w:lvlText w:val="%6."/>
+      <w:lvlJc w:val="left"/>
+      <w:pPr>
+        <w:tabs>
+          <w:tab w:val="num" w:pos="4320"/>
+        </w:tabs>
+        <w:ind w:left="4320" w:hanging="360"/>
+      </w:pPr>
+    </w:lvl>
+    <w:lvl w:ilvl="6" w:tentative="1">
+      <w:start w:val="1"/>
+      <w:numFmt w:val="decimal"/>
+      <w:lvlText w:val="%7."/>
+      <w:lvlJc w:val="left"/>
+      <w:pPr>
+        <w:tabs>
+          <w:tab w:val="num" w:pos="5040"/>
+        </w:tabs>
+        <w:ind w:left="5040" w:hanging="360"/>
+      </w:pPr>
+    </w:lvl>
+    <w:lvl w:ilvl="7" w:tentative="1">
+      <w:start w:val="1"/>
+      <w:numFmt w:val="decimal"/>
+      <w:lvlText w:val="%8."/>
+      <w:lvlJc w:val="left"/>
+      <w:pPr>
+        <w:tabs>
+          <w:tab w:val="num" w:pos="5760"/>
+        </w:tabs>
+        <w:ind w:left="5760" w:hanging="360"/>
+      </w:pPr>
+    </w:lvl>
+    <w:lvl w:ilvl="8" w:tentative="1">
+      <w:start w:val="1"/>
+      <w:numFmt w:val="decimal"/>
+      <w:lvlText w:val="%9."/>
+      <w:lvlJc w:val="left"/>
+      <w:pPr>
+        <w:tabs>
+          <w:tab w:val="num" w:pos="6480"/>
+        </w:tabs>
+        <w:ind w:left="6480" w:hanging="360"/>
+      </w:pPr>
+    </w:lvl>
+  </w:abstractNum>
+  <w:abstractNum w:abstractNumId="11" w15:restartNumberingAfterBreak="0">
     <w:nsid w:val="7C3C62A2"/>
     <w:multiLevelType w:val="multilevel"/>
     <w:tmpl w:val="5B6A8210"/>
@@ -1485,7 +2044,7 @@
     <w:abstractNumId w:val="0"/>
   </w:num>
   <w:num w:numId="4" w16cid:durableId="379134338">
-    <w:abstractNumId w:val="10"/>
+    <w:abstractNumId w:val="11"/>
   </w:num>
   <w:num w:numId="5" w16cid:durableId="958148621">
     <w:abstractNumId w:val="1"/>
@@ -1507,6 +2066,9 @@
   </w:num>
   <w:num w:numId="11" w16cid:durableId="712769579">
     <w:abstractNumId w:val="8"/>
+  </w:num>
+  <w:num w:numId="12" w16cid:durableId="1800218899">
+    <w:abstractNumId w:val="10"/>
   </w:num>
 </w:numbering>
 </file>

</xml_diff>

<commit_message>
working with github copilot
</commit_message>
<xml_diff>
--- a/Writing Your First Function With GitHub Copilot.docx
+++ b/Writing Your First Function With GitHub Copilot.docx
@@ -143,54 +143,17 @@
         </w:rPr>
         <w:t>Before diving into this new way of coding, it’s crucial to be properly set up. For an in-depth guide on setting up Visual Studio Code, we recommend reviewing our </w:t>
       </w:r>
-      <w:proofErr w:type="spellStart"/>
-      <w:r>
-        <w:rPr>
-          <w:rFonts w:ascii="Segoe UI" w:hAnsi="Segoe UI" w:cs="Segoe UI"/>
-          <w:color w:val="FFFFFF"/>
-        </w:rPr>
-        <w:fldChar w:fldCharType="begin"/>
-      </w:r>
-      <w:proofErr w:type="spellEnd"/>
-      <w:r>
-        <w:rPr>
-          <w:rFonts w:ascii="Segoe UI" w:hAnsi="Segoe UI" w:cs="Segoe UI"/>
-          <w:color w:val="FFFFFF"/>
-          <w:lang w:val="en-US"/>
-        </w:rPr>
-        <w:instrText>HYPERLINK "https://www.codecademy.com/courses/intro-to-github-copilot/articles/setting-up-git-hub-copilot" \t "_blank"</w:instrText>
-      </w:r>
-      <w:proofErr w:type="spellStart"/>
-      <w:r>
-        <w:rPr>
-          <w:rFonts w:ascii="Segoe UI" w:hAnsi="Segoe UI" w:cs="Segoe UI"/>
-          <w:color w:val="FFFFFF"/>
-        </w:rPr>
-      </w:r>
-      <w:r>
-        <w:rPr>
-          <w:rFonts w:ascii="Segoe UI" w:hAnsi="Segoe UI" w:cs="Segoe UI"/>
-          <w:color w:val="FFFFFF"/>
-        </w:rPr>
-        <w:fldChar w:fldCharType="separate"/>
-      </w:r>
-      <w:proofErr w:type="spellEnd"/>
-      <w:r>
-        <w:rPr>
-          <w:rStyle w:val="a4"/>
-          <w:rFonts w:ascii="Segoe UI" w:hAnsi="Segoe UI" w:cs="Segoe UI"/>
-          <w:bdr w:val="none" w:sz="0" w:space="0" w:color="auto" w:frame="1"/>
-          <w:lang w:val="en-US"/>
-        </w:rPr>
-        <w:t>GitHub Copilot setup article</w:t>
-      </w:r>
-      <w:r>
-        <w:rPr>
-          <w:rFonts w:ascii="Segoe UI" w:hAnsi="Segoe UI" w:cs="Segoe UI"/>
-          <w:color w:val="FFFFFF"/>
-        </w:rPr>
-        <w:fldChar w:fldCharType="end"/>
-      </w:r>
+      <w:hyperlink r:id="rId6" w:tgtFrame="_blank" w:history="1">
+        <w:r>
+          <w:rPr>
+            <w:rStyle w:val="a4"/>
+            <w:rFonts w:ascii="Segoe UI" w:hAnsi="Segoe UI" w:cs="Segoe UI"/>
+            <w:bdr w:val="none" w:sz="0" w:space="0" w:color="auto" w:frame="1"/>
+            <w:lang w:val="en-US"/>
+          </w:rPr>
+          <w:t>GitHub Copilot setup article</w:t>
+        </w:r>
+      </w:hyperlink>
       <w:r>
         <w:rPr>
           <w:rFonts w:ascii="Segoe UI" w:hAnsi="Segoe UI" w:cs="Segoe UI"/>
@@ -232,54 +195,17 @@
         </w:rPr>
         <w:t> If you don’t have one, sign up </w:t>
       </w:r>
-      <w:proofErr w:type="spellStart"/>
-      <w:r>
-        <w:rPr>
-          <w:rFonts w:ascii="Segoe UI" w:hAnsi="Segoe UI" w:cs="Segoe UI"/>
-          <w:color w:val="FFFFFF"/>
-        </w:rPr>
-        <w:fldChar w:fldCharType="begin"/>
-      </w:r>
-      <w:proofErr w:type="spellEnd"/>
-      <w:r>
-        <w:rPr>
-          <w:rFonts w:ascii="Segoe UI" w:hAnsi="Segoe UI" w:cs="Segoe UI"/>
-          <w:color w:val="FFFFFF"/>
-          <w:lang w:val="en-US"/>
-        </w:rPr>
-        <w:instrText>HYPERLINK "https://github.com/" \t "_blank"</w:instrText>
-      </w:r>
-      <w:proofErr w:type="spellStart"/>
-      <w:r>
-        <w:rPr>
-          <w:rFonts w:ascii="Segoe UI" w:hAnsi="Segoe UI" w:cs="Segoe UI"/>
-          <w:color w:val="FFFFFF"/>
-        </w:rPr>
-      </w:r>
-      <w:r>
-        <w:rPr>
-          <w:rFonts w:ascii="Segoe UI" w:hAnsi="Segoe UI" w:cs="Segoe UI"/>
-          <w:color w:val="FFFFFF"/>
-        </w:rPr>
-        <w:fldChar w:fldCharType="separate"/>
-      </w:r>
-      <w:proofErr w:type="spellEnd"/>
-      <w:r>
-        <w:rPr>
-          <w:rStyle w:val="a4"/>
-          <w:rFonts w:ascii="Segoe UI" w:hAnsi="Segoe UI" w:cs="Segoe UI"/>
-          <w:bdr w:val="none" w:sz="0" w:space="0" w:color="auto" w:frame="1"/>
-          <w:lang w:val="en-US"/>
-        </w:rPr>
-        <w:t>here</w:t>
-      </w:r>
-      <w:r>
-        <w:rPr>
-          <w:rFonts w:ascii="Segoe UI" w:hAnsi="Segoe UI" w:cs="Segoe UI"/>
-          <w:color w:val="FFFFFF"/>
-        </w:rPr>
-        <w:fldChar w:fldCharType="end"/>
-      </w:r>
+      <w:hyperlink r:id="rId7" w:tgtFrame="_blank" w:history="1">
+        <w:r>
+          <w:rPr>
+            <w:rStyle w:val="a4"/>
+            <w:rFonts w:ascii="Segoe UI" w:hAnsi="Segoe UI" w:cs="Segoe UI"/>
+            <w:bdr w:val="none" w:sz="0" w:space="0" w:color="auto" w:frame="1"/>
+            <w:lang w:val="en-US"/>
+          </w:rPr>
+          <w:t>here</w:t>
+        </w:r>
+      </w:hyperlink>
       <w:r>
         <w:rPr>
           <w:rFonts w:ascii="Segoe UI" w:hAnsi="Segoe UI" w:cs="Segoe UI"/>
@@ -321,54 +247,17 @@
         </w:rPr>
         <w:t> Copilot requires a subscription to use. This can be purchased with the option of a free trial </w:t>
       </w:r>
-      <w:proofErr w:type="spellStart"/>
-      <w:r>
-        <w:rPr>
-          <w:rFonts w:ascii="Segoe UI" w:hAnsi="Segoe UI" w:cs="Segoe UI"/>
-          <w:color w:val="FFFFFF"/>
-        </w:rPr>
-        <w:fldChar w:fldCharType="begin"/>
-      </w:r>
-      <w:proofErr w:type="spellEnd"/>
-      <w:r>
-        <w:rPr>
-          <w:rFonts w:ascii="Segoe UI" w:hAnsi="Segoe UI" w:cs="Segoe UI"/>
-          <w:color w:val="FFFFFF"/>
-          <w:lang w:val="en-US"/>
-        </w:rPr>
-        <w:instrText>HYPERLINK "https://github.com/features/copilot" \t "_blank"</w:instrText>
-      </w:r>
-      <w:proofErr w:type="spellStart"/>
-      <w:r>
-        <w:rPr>
-          <w:rFonts w:ascii="Segoe UI" w:hAnsi="Segoe UI" w:cs="Segoe UI"/>
-          <w:color w:val="FFFFFF"/>
-        </w:rPr>
-      </w:r>
-      <w:r>
-        <w:rPr>
-          <w:rFonts w:ascii="Segoe UI" w:hAnsi="Segoe UI" w:cs="Segoe UI"/>
-          <w:color w:val="FFFFFF"/>
-        </w:rPr>
-        <w:fldChar w:fldCharType="separate"/>
-      </w:r>
-      <w:proofErr w:type="spellEnd"/>
-      <w:r>
-        <w:rPr>
-          <w:rStyle w:val="a4"/>
-          <w:rFonts w:ascii="Segoe UI" w:hAnsi="Segoe UI" w:cs="Segoe UI"/>
-          <w:bdr w:val="none" w:sz="0" w:space="0" w:color="auto" w:frame="1"/>
-          <w:lang w:val="en-US"/>
-        </w:rPr>
-        <w:t>here</w:t>
-      </w:r>
-      <w:r>
-        <w:rPr>
-          <w:rFonts w:ascii="Segoe UI" w:hAnsi="Segoe UI" w:cs="Segoe UI"/>
-          <w:color w:val="FFFFFF"/>
-        </w:rPr>
-        <w:fldChar w:fldCharType="end"/>
-      </w:r>
+      <w:hyperlink r:id="rId8" w:tgtFrame="_blank" w:history="1">
+        <w:r>
+          <w:rPr>
+            <w:rStyle w:val="a4"/>
+            <w:rFonts w:ascii="Segoe UI" w:hAnsi="Segoe UI" w:cs="Segoe UI"/>
+            <w:bdr w:val="none" w:sz="0" w:space="0" w:color="auto" w:frame="1"/>
+            <w:lang w:val="en-US"/>
+          </w:rPr>
+          <w:t>here</w:t>
+        </w:r>
+      </w:hyperlink>
       <w:r>
         <w:rPr>
           <w:rFonts w:ascii="Segoe UI" w:hAnsi="Segoe UI" w:cs="Segoe UI"/>
@@ -399,15 +288,53 @@
           <w:color w:val="FFFFFF"/>
           <w:lang w:val="en-US"/>
         </w:rPr>
-        <w:t>Visual Studio Code (VSCode):</w:t>
-      </w:r>
-      <w:r>
-        <w:rPr>
-          <w:rFonts w:ascii="Segoe UI" w:hAnsi="Segoe UI" w:cs="Segoe UI"/>
-          <w:color w:val="FFFFFF"/>
-          <w:lang w:val="en-US"/>
-        </w:rPr>
-        <w:t xml:space="preserve"> While Copilot can work in a variety of code editors, it integrates best with VSCode. </w:t>
+        <w:t>Visual Studio Code (</w:t>
+      </w:r>
+      <w:proofErr w:type="spellStart"/>
+      <w:r>
+        <w:rPr>
+          <w:rStyle w:val="a3"/>
+          <w:rFonts w:ascii="Segoe UI" w:hAnsi="Segoe UI" w:cs="Segoe UI"/>
+          <w:color w:val="FFFFFF"/>
+          <w:lang w:val="en-US"/>
+        </w:rPr>
+        <w:t>VSCode</w:t>
+      </w:r>
+      <w:proofErr w:type="spellEnd"/>
+      <w:r>
+        <w:rPr>
+          <w:rStyle w:val="a3"/>
+          <w:rFonts w:ascii="Segoe UI" w:hAnsi="Segoe UI" w:cs="Segoe UI"/>
+          <w:color w:val="FFFFFF"/>
+          <w:lang w:val="en-US"/>
+        </w:rPr>
+        <w:t>):</w:t>
+      </w:r>
+      <w:r>
+        <w:rPr>
+          <w:rFonts w:ascii="Segoe UI" w:hAnsi="Segoe UI" w:cs="Segoe UI"/>
+          <w:color w:val="FFFFFF"/>
+          <w:lang w:val="en-US"/>
+        </w:rPr>
+        <w:t xml:space="preserve"> While Copilot can work in a variety of code editors, it integrates best with </w:t>
+      </w:r>
+      <w:proofErr w:type="spellStart"/>
+      <w:r>
+        <w:rPr>
+          <w:rFonts w:ascii="Segoe UI" w:hAnsi="Segoe UI" w:cs="Segoe UI"/>
+          <w:color w:val="FFFFFF"/>
+          <w:lang w:val="en-US"/>
+        </w:rPr>
+        <w:t>VSCode</w:t>
+      </w:r>
+      <w:proofErr w:type="spellEnd"/>
+      <w:r>
+        <w:rPr>
+          <w:rFonts w:ascii="Segoe UI" w:hAnsi="Segoe UI" w:cs="Segoe UI"/>
+          <w:color w:val="FFFFFF"/>
+          <w:lang w:val="en-US"/>
+        </w:rPr>
+        <w:t xml:space="preserve">. </w:t>
       </w:r>
       <w:proofErr w:type="spellStart"/>
       <w:r>
@@ -523,7 +450,25 @@
           <w:color w:val="FFFFFF"/>
           <w:lang w:val="en-US"/>
         </w:rPr>
-        <w:t xml:space="preserve"> Once you’re in VSCode, head over to the left </w:t>
+        <w:t xml:space="preserve"> Once you’re in </w:t>
+      </w:r>
+      <w:proofErr w:type="spellStart"/>
+      <w:r>
+        <w:rPr>
+          <w:rFonts w:ascii="Segoe UI" w:hAnsi="Segoe UI" w:cs="Segoe UI"/>
+          <w:color w:val="FFFFFF"/>
+          <w:lang w:val="en-US"/>
+        </w:rPr>
+        <w:t>VSCode</w:t>
+      </w:r>
+      <w:proofErr w:type="spellEnd"/>
+      <w:r>
+        <w:rPr>
+          <w:rFonts w:ascii="Segoe UI" w:hAnsi="Segoe UI" w:cs="Segoe UI"/>
+          <w:color w:val="FFFFFF"/>
+          <w:lang w:val="en-US"/>
+        </w:rPr>
+        <w:t xml:space="preserve">, head over to the left </w:t>
       </w:r>
       <w:proofErr w:type="gramStart"/>
       <w:r>
@@ -542,6 +487,343 @@
           <w:lang w:val="en-US"/>
         </w:rPr>
         <w:t xml:space="preserve"> sidebar and search for “GitHub Copilot”. Install this official extension and log in to your GitHub account when prompted.</w:t>
+      </w:r>
+    </w:p>
+    <w:p>
+      <w:pPr>
+        <w:rPr>
+          <w:lang w:val="en-US"/>
+        </w:rPr>
+      </w:pPr>
+    </w:p>
+    <w:p>
+      <w:pPr>
+        <w:pStyle w:val="3"/>
+        <w:shd w:val="clear" w:color="auto" w:fill="10162F"/>
+        <w:rPr>
+          <w:rFonts w:ascii="Segoe UI" w:hAnsi="Segoe UI" w:cs="Segoe UI"/>
+          <w:color w:val="FFFFFF"/>
+          <w:lang w:val="en-US"/>
+        </w:rPr>
+      </w:pPr>
+      <w:r>
+        <w:rPr>
+          <w:rFonts w:ascii="Segoe UI" w:hAnsi="Segoe UI" w:cs="Segoe UI"/>
+          <w:color w:val="FFFFFF"/>
+          <w:lang w:val="en-US"/>
+        </w:rPr>
+        <w:t>Working with GitHub Copilot</w:t>
+      </w:r>
+    </w:p>
+    <w:p>
+      <w:pPr>
+        <w:pStyle w:val="stylesptnq46"/>
+        <w:shd w:val="clear" w:color="auto" w:fill="10162F"/>
+        <w:spacing w:before="0" w:beforeAutospacing="0"/>
+        <w:rPr>
+          <w:rFonts w:ascii="Segoe UI" w:hAnsi="Segoe UI" w:cs="Segoe UI"/>
+          <w:color w:val="FFFFFF"/>
+        </w:rPr>
+      </w:pPr>
+      <w:r>
+        <w:rPr>
+          <w:rFonts w:ascii="Segoe UI" w:hAnsi="Segoe UI" w:cs="Segoe UI"/>
+          <w:color w:val="FFFFFF"/>
+          <w:lang w:val="en-US"/>
+        </w:rPr>
+        <w:t xml:space="preserve">With the setup complete, the easiest way to get started with Copilot is just to start typing away. While you code as usual, Copilot will make suggestions to speed up your development and proactively prevent errors. </w:t>
+      </w:r>
+      <w:r>
+        <w:rPr>
+          <w:rFonts w:ascii="Segoe UI" w:hAnsi="Segoe UI" w:cs="Segoe UI"/>
+          <w:color w:val="FFFFFF"/>
+        </w:rPr>
+        <w:t xml:space="preserve">More </w:t>
+      </w:r>
+      <w:proofErr w:type="spellStart"/>
+      <w:r>
+        <w:rPr>
+          <w:rFonts w:ascii="Segoe UI" w:hAnsi="Segoe UI" w:cs="Segoe UI"/>
+          <w:color w:val="FFFFFF"/>
+        </w:rPr>
+        <w:t>precisely</w:t>
+      </w:r>
+      <w:proofErr w:type="spellEnd"/>
+      <w:r>
+        <w:rPr>
+          <w:rFonts w:ascii="Segoe UI" w:hAnsi="Segoe UI" w:cs="Segoe UI"/>
+          <w:color w:val="FFFFFF"/>
+        </w:rPr>
+        <w:t xml:space="preserve">, </w:t>
+      </w:r>
+      <w:proofErr w:type="spellStart"/>
+      <w:r>
+        <w:rPr>
+          <w:rFonts w:ascii="Segoe UI" w:hAnsi="Segoe UI" w:cs="Segoe UI"/>
+          <w:color w:val="FFFFFF"/>
+        </w:rPr>
+        <w:t>this</w:t>
+      </w:r>
+      <w:proofErr w:type="spellEnd"/>
+      <w:r>
+        <w:rPr>
+          <w:rFonts w:ascii="Segoe UI" w:hAnsi="Segoe UI" w:cs="Segoe UI"/>
+          <w:color w:val="FFFFFF"/>
+        </w:rPr>
+        <w:t xml:space="preserve"> </w:t>
+      </w:r>
+      <w:proofErr w:type="spellStart"/>
+      <w:r>
+        <w:rPr>
+          <w:rFonts w:ascii="Segoe UI" w:hAnsi="Segoe UI" w:cs="Segoe UI"/>
+          <w:color w:val="FFFFFF"/>
+        </w:rPr>
+        <w:t>loop</w:t>
+      </w:r>
+      <w:proofErr w:type="spellEnd"/>
+      <w:r>
+        <w:rPr>
+          <w:rFonts w:ascii="Segoe UI" w:hAnsi="Segoe UI" w:cs="Segoe UI"/>
+          <w:color w:val="FFFFFF"/>
+        </w:rPr>
+        <w:t xml:space="preserve"> </w:t>
+      </w:r>
+      <w:proofErr w:type="spellStart"/>
+      <w:r>
+        <w:rPr>
+          <w:rFonts w:ascii="Segoe UI" w:hAnsi="Segoe UI" w:cs="Segoe UI"/>
+          <w:color w:val="FFFFFF"/>
+        </w:rPr>
+        <w:t>looks</w:t>
+      </w:r>
+      <w:proofErr w:type="spellEnd"/>
+      <w:r>
+        <w:rPr>
+          <w:rFonts w:ascii="Segoe UI" w:hAnsi="Segoe UI" w:cs="Segoe UI"/>
+          <w:color w:val="FFFFFF"/>
+        </w:rPr>
+        <w:t xml:space="preserve"> </w:t>
+      </w:r>
+      <w:proofErr w:type="spellStart"/>
+      <w:r>
+        <w:rPr>
+          <w:rFonts w:ascii="Segoe UI" w:hAnsi="Segoe UI" w:cs="Segoe UI"/>
+          <w:color w:val="FFFFFF"/>
+        </w:rPr>
+        <w:t>like</w:t>
+      </w:r>
+      <w:proofErr w:type="spellEnd"/>
+      <w:r>
+        <w:rPr>
+          <w:rFonts w:ascii="Segoe UI" w:hAnsi="Segoe UI" w:cs="Segoe UI"/>
+          <w:color w:val="FFFFFF"/>
+        </w:rPr>
+        <w:t xml:space="preserve"> </w:t>
+      </w:r>
+      <w:proofErr w:type="spellStart"/>
+      <w:r>
+        <w:rPr>
+          <w:rFonts w:ascii="Segoe UI" w:hAnsi="Segoe UI" w:cs="Segoe UI"/>
+          <w:color w:val="FFFFFF"/>
+        </w:rPr>
+        <w:t>this</w:t>
+      </w:r>
+      <w:proofErr w:type="spellEnd"/>
+      <w:r>
+        <w:rPr>
+          <w:rFonts w:ascii="Segoe UI" w:hAnsi="Segoe UI" w:cs="Segoe UI"/>
+          <w:color w:val="FFFFFF"/>
+        </w:rPr>
+        <w:t>:</w:t>
+      </w:r>
+    </w:p>
+    <w:p>
+      <w:pPr>
+        <w:pStyle w:val="stylesptnq46"/>
+        <w:numPr>
+          <w:ilvl w:val="0"/>
+          <w:numId w:val="13"/>
+        </w:numPr>
+        <w:shd w:val="clear" w:color="auto" w:fill="10162F"/>
+        <w:spacing w:before="0" w:beforeAutospacing="0" w:after="0" w:afterAutospacing="0"/>
+        <w:rPr>
+          <w:rFonts w:ascii="Segoe UI" w:hAnsi="Segoe UI" w:cs="Segoe UI"/>
+          <w:color w:val="FFFFFF"/>
+          <w:lang w:val="en-US"/>
+        </w:rPr>
+      </w:pPr>
+      <w:r>
+        <w:rPr>
+          <w:rStyle w:val="a3"/>
+          <w:rFonts w:ascii="Segoe UI" w:hAnsi="Segoe UI" w:cs="Segoe UI"/>
+          <w:color w:val="FFFFFF"/>
+          <w:lang w:val="en-US"/>
+        </w:rPr>
+        <w:t>Start Typing:</w:t>
+      </w:r>
+      <w:r>
+        <w:rPr>
+          <w:rFonts w:ascii="Segoe UI" w:hAnsi="Segoe UI" w:cs="Segoe UI"/>
+          <w:color w:val="FFFFFF"/>
+          <w:lang w:val="en-US"/>
+        </w:rPr>
+        <w:t xml:space="preserve"> As you begin typing in </w:t>
+      </w:r>
+      <w:proofErr w:type="spellStart"/>
+      <w:r>
+        <w:rPr>
+          <w:rFonts w:ascii="Segoe UI" w:hAnsi="Segoe UI" w:cs="Segoe UI"/>
+          <w:color w:val="FFFFFF"/>
+          <w:lang w:val="en-US"/>
+        </w:rPr>
+        <w:t>VSCode</w:t>
+      </w:r>
+      <w:proofErr w:type="spellEnd"/>
+      <w:r>
+        <w:rPr>
+          <w:rFonts w:ascii="Segoe UI" w:hAnsi="Segoe UI" w:cs="Segoe UI"/>
+          <w:color w:val="FFFFFF"/>
+          <w:lang w:val="en-US"/>
+        </w:rPr>
+        <w:t>, Copilot will automatically provide suggestions.</w:t>
+      </w:r>
+    </w:p>
+    <w:p>
+      <w:pPr>
+        <w:pStyle w:val="stylesptnq46"/>
+        <w:numPr>
+          <w:ilvl w:val="0"/>
+          <w:numId w:val="13"/>
+        </w:numPr>
+        <w:shd w:val="clear" w:color="auto" w:fill="10162F"/>
+        <w:spacing w:before="0" w:beforeAutospacing="0" w:after="0" w:afterAutospacing="0"/>
+        <w:rPr>
+          <w:rFonts w:ascii="Segoe UI" w:hAnsi="Segoe UI" w:cs="Segoe UI"/>
+          <w:color w:val="FFFFFF"/>
+          <w:lang w:val="en-US"/>
+        </w:rPr>
+      </w:pPr>
+      <w:r>
+        <w:rPr>
+          <w:rStyle w:val="a3"/>
+          <w:rFonts w:ascii="Segoe UI" w:hAnsi="Segoe UI" w:cs="Segoe UI"/>
+          <w:color w:val="FFFFFF"/>
+          <w:lang w:val="en-US"/>
+        </w:rPr>
+        <w:lastRenderedPageBreak/>
+        <w:t>Accept Suggestions:</w:t>
+      </w:r>
+      <w:r>
+        <w:rPr>
+          <w:rFonts w:ascii="Segoe UI" w:hAnsi="Segoe UI" w:cs="Segoe UI"/>
+          <w:color w:val="FFFFFF"/>
+          <w:lang w:val="en-US"/>
+        </w:rPr>
+        <w:t> Press </w:t>
+      </w:r>
+      <w:r>
+        <w:rPr>
+          <w:rStyle w:val="HTML2"/>
+          <w:rFonts w:ascii="Arial" w:hAnsi="Arial" w:cs="Arial"/>
+          <w:color w:val="4B4B4D"/>
+          <w:bdr w:val="single" w:sz="6" w:space="0" w:color="C4C3C7" w:frame="1"/>
+          <w:shd w:val="clear" w:color="auto" w:fill="F6F5FA"/>
+          <w:lang w:val="en-US"/>
+        </w:rPr>
+        <w:t>Tab</w:t>
+      </w:r>
+      <w:r>
+        <w:rPr>
+          <w:rFonts w:ascii="Segoe UI" w:hAnsi="Segoe UI" w:cs="Segoe UI"/>
+          <w:color w:val="FFFFFF"/>
+          <w:lang w:val="en-US"/>
+        </w:rPr>
+        <w:t> to accept the auto-completion if Copilot correctly understood your intention.</w:t>
+      </w:r>
+    </w:p>
+    <w:p>
+      <w:pPr>
+        <w:pStyle w:val="stylesptnq46"/>
+        <w:numPr>
+          <w:ilvl w:val="0"/>
+          <w:numId w:val="13"/>
+        </w:numPr>
+        <w:shd w:val="clear" w:color="auto" w:fill="10162F"/>
+        <w:spacing w:before="0" w:beforeAutospacing="0" w:after="0" w:afterAutospacing="0"/>
+        <w:rPr>
+          <w:rFonts w:ascii="Segoe UI" w:hAnsi="Segoe UI" w:cs="Segoe UI"/>
+          <w:color w:val="FFFFFF"/>
+          <w:lang w:val="en-US"/>
+        </w:rPr>
+      </w:pPr>
+      <w:r>
+        <w:rPr>
+          <w:rStyle w:val="a3"/>
+          <w:rFonts w:ascii="Segoe UI" w:hAnsi="Segoe UI" w:cs="Segoe UI"/>
+          <w:color w:val="FFFFFF"/>
+          <w:lang w:val="en-US"/>
+        </w:rPr>
+        <w:t>Ask Copilot:</w:t>
+      </w:r>
+      <w:r>
+        <w:rPr>
+          <w:rFonts w:ascii="Segoe UI" w:hAnsi="Segoe UI" w:cs="Segoe UI"/>
+          <w:color w:val="FFFFFF"/>
+          <w:lang w:val="en-US"/>
+        </w:rPr>
+        <w:t> If you’re unsure about how to implement the next feature, just write a comment describing the problem in a comment, such as </w:t>
+      </w:r>
+      <w:r>
+        <w:rPr>
+          <w:rStyle w:val="HTML1"/>
+          <w:rFonts w:ascii="Ubuntu Mono" w:hAnsi="Ubuntu Mono"/>
+          <w:b/>
+          <w:bCs/>
+          <w:color w:val="4FE0B0"/>
+          <w:lang w:val="en-US"/>
+        </w:rPr>
+        <w:t>// How do I...</w:t>
+      </w:r>
+      <w:r>
+        <w:rPr>
+          <w:rFonts w:ascii="Segoe UI" w:hAnsi="Segoe UI" w:cs="Segoe UI"/>
+          <w:color w:val="FFFFFF"/>
+          <w:lang w:val="en-US"/>
+        </w:rPr>
+        <w:t>. Copilot will then attempt to give you the answer as another code suggestion in your text editor.</w:t>
+      </w:r>
+    </w:p>
+    <w:p>
+      <w:pPr>
+        <w:pStyle w:val="stylesptnq46"/>
+        <w:numPr>
+          <w:ilvl w:val="0"/>
+          <w:numId w:val="13"/>
+        </w:numPr>
+        <w:shd w:val="clear" w:color="auto" w:fill="10162F"/>
+        <w:spacing w:before="0" w:beforeAutospacing="0" w:after="0" w:afterAutospacing="0"/>
+        <w:rPr>
+          <w:rFonts w:ascii="Segoe UI" w:hAnsi="Segoe UI" w:cs="Segoe UI"/>
+          <w:color w:val="FFFFFF"/>
+          <w:lang w:val="en-US"/>
+        </w:rPr>
+      </w:pPr>
+      <w:r>
+        <w:rPr>
+          <w:rStyle w:val="a3"/>
+          <w:rFonts w:ascii="Segoe UI" w:hAnsi="Segoe UI" w:cs="Segoe UI"/>
+          <w:color w:val="FFFFFF"/>
+          <w:lang w:val="en-US"/>
+        </w:rPr>
+        <w:t>Continue Coding:</w:t>
+      </w:r>
+      <w:r>
+        <w:rPr>
+          <w:rFonts w:ascii="Segoe UI" w:hAnsi="Segoe UI" w:cs="Segoe UI"/>
+          <w:color w:val="FFFFFF"/>
+          <w:lang w:val="en-US"/>
+        </w:rPr>
+        <w:t> Keep the momentum going, coding the functions easiest to implement for you, and letting Copilot take the lead when feeling stuck.</w:t>
       </w:r>
     </w:p>
     <w:p>
@@ -1809,6 +2091,119 @@
     </w:lvl>
   </w:abstractNum>
   <w:abstractNum w:abstractNumId="10" w15:restartNumberingAfterBreak="0">
+    <w:nsid w:val="51783889"/>
+    <w:multiLevelType w:val="multilevel"/>
+    <w:tmpl w:val="39ECA6D2"/>
+    <w:lvl w:ilvl="0">
+      <w:start w:val="1"/>
+      <w:numFmt w:val="decimal"/>
+      <w:lvlText w:val="%1."/>
+      <w:lvlJc w:val="left"/>
+      <w:pPr>
+        <w:tabs>
+          <w:tab w:val="num" w:pos="720"/>
+        </w:tabs>
+        <w:ind w:left="720" w:hanging="360"/>
+      </w:pPr>
+    </w:lvl>
+    <w:lvl w:ilvl="1" w:tentative="1">
+      <w:start w:val="1"/>
+      <w:numFmt w:val="decimal"/>
+      <w:lvlText w:val="%2."/>
+      <w:lvlJc w:val="left"/>
+      <w:pPr>
+        <w:tabs>
+          <w:tab w:val="num" w:pos="1440"/>
+        </w:tabs>
+        <w:ind w:left="1440" w:hanging="360"/>
+      </w:pPr>
+    </w:lvl>
+    <w:lvl w:ilvl="2" w:tentative="1">
+      <w:start w:val="1"/>
+      <w:numFmt w:val="decimal"/>
+      <w:lvlText w:val="%3."/>
+      <w:lvlJc w:val="left"/>
+      <w:pPr>
+        <w:tabs>
+          <w:tab w:val="num" w:pos="2160"/>
+        </w:tabs>
+        <w:ind w:left="2160" w:hanging="360"/>
+      </w:pPr>
+    </w:lvl>
+    <w:lvl w:ilvl="3" w:tentative="1">
+      <w:start w:val="1"/>
+      <w:numFmt w:val="decimal"/>
+      <w:lvlText w:val="%4."/>
+      <w:lvlJc w:val="left"/>
+      <w:pPr>
+        <w:tabs>
+          <w:tab w:val="num" w:pos="2880"/>
+        </w:tabs>
+        <w:ind w:left="2880" w:hanging="360"/>
+      </w:pPr>
+    </w:lvl>
+    <w:lvl w:ilvl="4" w:tentative="1">
+      <w:start w:val="1"/>
+      <w:numFmt w:val="decimal"/>
+      <w:lvlText w:val="%5."/>
+      <w:lvlJc w:val="left"/>
+      <w:pPr>
+        <w:tabs>
+          <w:tab w:val="num" w:pos="3600"/>
+        </w:tabs>
+        <w:ind w:left="3600" w:hanging="360"/>
+      </w:pPr>
+    </w:lvl>
+    <w:lvl w:ilvl="5" w:tentative="1">
+      <w:start w:val="1"/>
+      <w:numFmt w:val="decimal"/>
+      <w:lvlText w:val="%6."/>
+      <w:lvlJc w:val="left"/>
+      <w:pPr>
+        <w:tabs>
+          <w:tab w:val="num" w:pos="4320"/>
+        </w:tabs>
+        <w:ind w:left="4320" w:hanging="360"/>
+      </w:pPr>
+    </w:lvl>
+    <w:lvl w:ilvl="6" w:tentative="1">
+      <w:start w:val="1"/>
+      <w:numFmt w:val="decimal"/>
+      <w:lvlText w:val="%7."/>
+      <w:lvlJc w:val="left"/>
+      <w:pPr>
+        <w:tabs>
+          <w:tab w:val="num" w:pos="5040"/>
+        </w:tabs>
+        <w:ind w:left="5040" w:hanging="360"/>
+      </w:pPr>
+    </w:lvl>
+    <w:lvl w:ilvl="7" w:tentative="1">
+      <w:start w:val="1"/>
+      <w:numFmt w:val="decimal"/>
+      <w:lvlText w:val="%8."/>
+      <w:lvlJc w:val="left"/>
+      <w:pPr>
+        <w:tabs>
+          <w:tab w:val="num" w:pos="5760"/>
+        </w:tabs>
+        <w:ind w:left="5760" w:hanging="360"/>
+      </w:pPr>
+    </w:lvl>
+    <w:lvl w:ilvl="8" w:tentative="1">
+      <w:start w:val="1"/>
+      <w:numFmt w:val="decimal"/>
+      <w:lvlText w:val="%9."/>
+      <w:lvlJc w:val="left"/>
+      <w:pPr>
+        <w:tabs>
+          <w:tab w:val="num" w:pos="6480"/>
+        </w:tabs>
+        <w:ind w:left="6480" w:hanging="360"/>
+      </w:pPr>
+    </w:lvl>
+  </w:abstractNum>
+  <w:abstractNum w:abstractNumId="11" w15:restartNumberingAfterBreak="0">
     <w:nsid w:val="63AE4735"/>
     <w:multiLevelType w:val="multilevel"/>
     <w:tmpl w:val="E03874FE"/>
@@ -1921,7 +2316,7 @@
       </w:pPr>
     </w:lvl>
   </w:abstractNum>
-  <w:abstractNum w:abstractNumId="11" w15:restartNumberingAfterBreak="0">
+  <w:abstractNum w:abstractNumId="12" w15:restartNumberingAfterBreak="0">
     <w:nsid w:val="7C3C62A2"/>
     <w:multiLevelType w:val="multilevel"/>
     <w:tmpl w:val="5B6A8210"/>
@@ -2044,7 +2439,7 @@
     <w:abstractNumId w:val="0"/>
   </w:num>
   <w:num w:numId="4" w16cid:durableId="379134338">
-    <w:abstractNumId w:val="11"/>
+    <w:abstractNumId w:val="12"/>
   </w:num>
   <w:num w:numId="5" w16cid:durableId="958148621">
     <w:abstractNumId w:val="1"/>
@@ -2068,6 +2463,9 @@
     <w:abstractNumId w:val="8"/>
   </w:num>
   <w:num w:numId="12" w16cid:durableId="1800218899">
+    <w:abstractNumId w:val="11"/>
+  </w:num>
+  <w:num w:numId="13" w16cid:durableId="966859355">
     <w:abstractNumId w:val="10"/>
   </w:num>
 </w:numbering>

</xml_diff>

<commit_message>
having copilot write the factorial function
</commit_message>
<xml_diff>
--- a/Writing Your First Function With GitHub Copilot.docx
+++ b/Writing Your First Function With GitHub Copilot.docx
@@ -824,6 +824,226 @@
           <w:lang w:val="en-US"/>
         </w:rPr>
         <w:t> Keep the momentum going, coding the functions easiest to implement for you, and letting Copilot take the lead when feeling stuck.</w:t>
+      </w:r>
+    </w:p>
+    <w:p>
+      <w:pPr>
+        <w:rPr>
+          <w:lang w:val="en-US"/>
+        </w:rPr>
+      </w:pPr>
+    </w:p>
+    <w:p>
+      <w:pPr>
+        <w:pStyle w:val="3"/>
+        <w:shd w:val="clear" w:color="auto" w:fill="10162F"/>
+        <w:rPr>
+          <w:rFonts w:ascii="Segoe UI" w:hAnsi="Segoe UI" w:cs="Segoe UI"/>
+          <w:color w:val="FFFFFF"/>
+          <w:lang w:val="en-US"/>
+        </w:rPr>
+      </w:pPr>
+      <w:r>
+        <w:rPr>
+          <w:rFonts w:ascii="Segoe UI" w:hAnsi="Segoe UI" w:cs="Segoe UI"/>
+          <w:color w:val="FFFFFF"/>
+          <w:lang w:val="en-US"/>
+        </w:rPr>
+        <w:t>Having Copilot Write the Factorial Function</w:t>
+      </w:r>
+    </w:p>
+    <w:p>
+      <w:pPr>
+        <w:pStyle w:val="stylesptnq46"/>
+        <w:shd w:val="clear" w:color="auto" w:fill="10162F"/>
+        <w:spacing w:before="0" w:beforeAutospacing="0"/>
+        <w:rPr>
+          <w:rFonts w:ascii="Segoe UI" w:hAnsi="Segoe UI" w:cs="Segoe UI"/>
+          <w:color w:val="FFFFFF"/>
+          <w:lang w:val="en-US"/>
+        </w:rPr>
+      </w:pPr>
+      <w:r>
+        <w:rPr>
+          <w:rFonts w:ascii="Segoe UI" w:hAnsi="Segoe UI" w:cs="Segoe UI"/>
+          <w:color w:val="FFFFFF"/>
+          <w:lang w:val="en-US"/>
+        </w:rPr>
+        <w:t>Now that we know the workflow of working with GitHub Copilot, let’s kick things off with the backbone of our calculator: the factorial function.</w:t>
+      </w:r>
+    </w:p>
+    <w:p>
+      <w:pPr>
+        <w:pStyle w:val="stylesptnq46"/>
+        <w:shd w:val="clear" w:color="auto" w:fill="10162F"/>
+        <w:spacing w:before="0" w:beforeAutospacing="0" w:after="0"/>
+        <w:rPr>
+          <w:rFonts w:ascii="Segoe UI" w:hAnsi="Segoe UI" w:cs="Segoe UI"/>
+          <w:color w:val="FFFFFF"/>
+          <w:lang w:val="en-US"/>
+        </w:rPr>
+      </w:pPr>
+      <w:r>
+        <w:rPr>
+          <w:rFonts w:ascii="Segoe UI" w:hAnsi="Segoe UI" w:cs="Segoe UI"/>
+          <w:color w:val="FFFFFF"/>
+          <w:lang w:val="en-US"/>
+        </w:rPr>
+        <w:t>Factorials are easy to calculate. They are the product of all positive integers less than or equal to the given number. For example, the factorial of five, written as </w:t>
+      </w:r>
+      <w:proofErr w:type="gramStart"/>
+      <w:r>
+        <w:rPr>
+          <w:rStyle w:val="HTML1"/>
+          <w:rFonts w:ascii="Ubuntu Mono" w:hAnsi="Ubuntu Mono"/>
+          <w:b/>
+          <w:bCs/>
+          <w:color w:val="4FE0B0"/>
+          <w:lang w:val="en-US"/>
+        </w:rPr>
+        <w:t>5!</w:t>
+      </w:r>
+      <w:r>
+        <w:rPr>
+          <w:rFonts w:ascii="Segoe UI" w:hAnsi="Segoe UI" w:cs="Segoe UI"/>
+          <w:color w:val="FFFFFF"/>
+          <w:lang w:val="en-US"/>
+        </w:rPr>
+        <w:t>,</w:t>
+      </w:r>
+      <w:proofErr w:type="gramEnd"/>
+      <w:r>
+        <w:rPr>
+          <w:rFonts w:ascii="Segoe UI" w:hAnsi="Segoe UI" w:cs="Segoe UI"/>
+          <w:color w:val="FFFFFF"/>
+          <w:lang w:val="en-US"/>
+        </w:rPr>
+        <w:t xml:space="preserve"> is </w:t>
+      </w:r>
+      <w:r>
+        <w:rPr>
+          <w:rStyle w:val="HTML1"/>
+          <w:rFonts w:ascii="Ubuntu Mono" w:hAnsi="Ubuntu Mono"/>
+          <w:b/>
+          <w:bCs/>
+          <w:color w:val="4FE0B0"/>
+          <w:lang w:val="en-US"/>
+        </w:rPr>
+        <w:t>5 × 4 × 3 × 2 × 1 = 120</w:t>
+      </w:r>
+      <w:r>
+        <w:rPr>
+          <w:rFonts w:ascii="Segoe UI" w:hAnsi="Segoe UI" w:cs="Segoe UI"/>
+          <w:color w:val="FFFFFF"/>
+          <w:lang w:val="en-US"/>
+        </w:rPr>
+        <w:t>.</w:t>
+      </w:r>
+    </w:p>
+    <w:p>
+      <w:pPr>
+        <w:pStyle w:val="stylesptnq46"/>
+        <w:shd w:val="clear" w:color="auto" w:fill="10162F"/>
+        <w:spacing w:before="0" w:beforeAutospacing="0" w:after="0"/>
+        <w:rPr>
+          <w:rFonts w:ascii="Segoe UI" w:hAnsi="Segoe UI" w:cs="Segoe UI"/>
+          <w:color w:val="FFFFFF"/>
+          <w:lang w:val="en-US"/>
+        </w:rPr>
+      </w:pPr>
+      <w:r>
+        <w:rPr>
+          <w:rFonts w:ascii="Segoe UI" w:hAnsi="Segoe UI" w:cs="Segoe UI"/>
+          <w:color w:val="FFFFFF"/>
+          <w:lang w:val="en-US"/>
+        </w:rPr>
+        <w:t>To get started, create a new Python file called </w:t>
+      </w:r>
+      <w:r>
+        <w:rPr>
+          <w:rStyle w:val="HTML1"/>
+          <w:rFonts w:ascii="Ubuntu Mono" w:hAnsi="Ubuntu Mono"/>
+          <w:b/>
+          <w:bCs/>
+          <w:color w:val="4FE0B0"/>
+          <w:lang w:val="en-US"/>
+        </w:rPr>
+        <w:t>factorial_calculator.py</w:t>
+      </w:r>
+      <w:r>
+        <w:rPr>
+          <w:rFonts w:ascii="Segoe UI" w:hAnsi="Segoe UI" w:cs="Segoe UI"/>
+          <w:color w:val="FFFFFF"/>
+          <w:lang w:val="en-US"/>
+        </w:rPr>
+        <w:t>. Then, have GitHub Copilot help write the function to calculate the factorial:</w:t>
+      </w:r>
+    </w:p>
+    <w:p>
+      <w:pPr>
+        <w:pStyle w:val="stylesptnq46"/>
+        <w:numPr>
+          <w:ilvl w:val="0"/>
+          <w:numId w:val="14"/>
+        </w:numPr>
+        <w:shd w:val="clear" w:color="auto" w:fill="10162F"/>
+        <w:spacing w:before="0" w:beforeAutospacing="0" w:after="0" w:afterAutospacing="0"/>
+        <w:rPr>
+          <w:rFonts w:ascii="Segoe UI" w:hAnsi="Segoe UI" w:cs="Segoe UI"/>
+          <w:color w:val="FFFFFF"/>
+          <w:lang w:val="en-US"/>
+        </w:rPr>
+      </w:pPr>
+      <w:r>
+        <w:rPr>
+          <w:rFonts w:ascii="Segoe UI" w:hAnsi="Segoe UI" w:cs="Segoe UI"/>
+          <w:color w:val="FFFFFF"/>
+          <w:lang w:val="en-US"/>
+        </w:rPr>
+        <w:t>Start by typing </w:t>
+      </w:r>
+      <w:r>
+        <w:rPr>
+          <w:rStyle w:val="HTML1"/>
+          <w:rFonts w:ascii="Ubuntu Mono" w:hAnsi="Ubuntu Mono"/>
+          <w:b/>
+          <w:bCs/>
+          <w:color w:val="4FE0B0"/>
+          <w:lang w:val="en-US"/>
+        </w:rPr>
+        <w:t>def factorial(n):</w:t>
+      </w:r>
+      <w:r>
+        <w:rPr>
+          <w:rFonts w:ascii="Segoe UI" w:hAnsi="Segoe UI" w:cs="Segoe UI"/>
+          <w:color w:val="FFFFFF"/>
+          <w:lang w:val="en-US"/>
+        </w:rPr>
+        <w:t> in your Python file.</w:t>
+      </w:r>
+    </w:p>
+    <w:p>
+      <w:pPr>
+        <w:pStyle w:val="stylesptnq46"/>
+        <w:numPr>
+          <w:ilvl w:val="0"/>
+          <w:numId w:val="14"/>
+        </w:numPr>
+        <w:shd w:val="clear" w:color="auto" w:fill="10162F"/>
+        <w:spacing w:before="0" w:beforeAutospacing="0" w:after="0" w:afterAutospacing="0"/>
+        <w:rPr>
+          <w:rFonts w:ascii="Segoe UI" w:hAnsi="Segoe UI" w:cs="Segoe UI"/>
+          <w:color w:val="FFFFFF"/>
+          <w:lang w:val="en-US"/>
+        </w:rPr>
+      </w:pPr>
+      <w:r>
+        <w:rPr>
+          <w:rFonts w:ascii="Segoe UI" w:hAnsi="Segoe UI" w:cs="Segoe UI"/>
+          <w:color w:val="FFFFFF"/>
+          <w:lang w:val="en-US"/>
+        </w:rPr>
+        <w:t>GitHub Copilot should automatically suggest code similar to the following:</w:t>
       </w:r>
     </w:p>
     <w:p>
@@ -2091,6 +2311,119 @@
     </w:lvl>
   </w:abstractNum>
   <w:abstractNum w:abstractNumId="10" w15:restartNumberingAfterBreak="0">
+    <w:nsid w:val="455C0DDB"/>
+    <w:multiLevelType w:val="multilevel"/>
+    <w:tmpl w:val="8848947A"/>
+    <w:lvl w:ilvl="0">
+      <w:start w:val="1"/>
+      <w:numFmt w:val="decimal"/>
+      <w:lvlText w:val="%1."/>
+      <w:lvlJc w:val="left"/>
+      <w:pPr>
+        <w:tabs>
+          <w:tab w:val="num" w:pos="720"/>
+        </w:tabs>
+        <w:ind w:left="720" w:hanging="360"/>
+      </w:pPr>
+    </w:lvl>
+    <w:lvl w:ilvl="1" w:tentative="1">
+      <w:start w:val="1"/>
+      <w:numFmt w:val="decimal"/>
+      <w:lvlText w:val="%2."/>
+      <w:lvlJc w:val="left"/>
+      <w:pPr>
+        <w:tabs>
+          <w:tab w:val="num" w:pos="1440"/>
+        </w:tabs>
+        <w:ind w:left="1440" w:hanging="360"/>
+      </w:pPr>
+    </w:lvl>
+    <w:lvl w:ilvl="2" w:tentative="1">
+      <w:start w:val="1"/>
+      <w:numFmt w:val="decimal"/>
+      <w:lvlText w:val="%3."/>
+      <w:lvlJc w:val="left"/>
+      <w:pPr>
+        <w:tabs>
+          <w:tab w:val="num" w:pos="2160"/>
+        </w:tabs>
+        <w:ind w:left="2160" w:hanging="360"/>
+      </w:pPr>
+    </w:lvl>
+    <w:lvl w:ilvl="3" w:tentative="1">
+      <w:start w:val="1"/>
+      <w:numFmt w:val="decimal"/>
+      <w:lvlText w:val="%4."/>
+      <w:lvlJc w:val="left"/>
+      <w:pPr>
+        <w:tabs>
+          <w:tab w:val="num" w:pos="2880"/>
+        </w:tabs>
+        <w:ind w:left="2880" w:hanging="360"/>
+      </w:pPr>
+    </w:lvl>
+    <w:lvl w:ilvl="4" w:tentative="1">
+      <w:start w:val="1"/>
+      <w:numFmt w:val="decimal"/>
+      <w:lvlText w:val="%5."/>
+      <w:lvlJc w:val="left"/>
+      <w:pPr>
+        <w:tabs>
+          <w:tab w:val="num" w:pos="3600"/>
+        </w:tabs>
+        <w:ind w:left="3600" w:hanging="360"/>
+      </w:pPr>
+    </w:lvl>
+    <w:lvl w:ilvl="5" w:tentative="1">
+      <w:start w:val="1"/>
+      <w:numFmt w:val="decimal"/>
+      <w:lvlText w:val="%6."/>
+      <w:lvlJc w:val="left"/>
+      <w:pPr>
+        <w:tabs>
+          <w:tab w:val="num" w:pos="4320"/>
+        </w:tabs>
+        <w:ind w:left="4320" w:hanging="360"/>
+      </w:pPr>
+    </w:lvl>
+    <w:lvl w:ilvl="6" w:tentative="1">
+      <w:start w:val="1"/>
+      <w:numFmt w:val="decimal"/>
+      <w:lvlText w:val="%7."/>
+      <w:lvlJc w:val="left"/>
+      <w:pPr>
+        <w:tabs>
+          <w:tab w:val="num" w:pos="5040"/>
+        </w:tabs>
+        <w:ind w:left="5040" w:hanging="360"/>
+      </w:pPr>
+    </w:lvl>
+    <w:lvl w:ilvl="7" w:tentative="1">
+      <w:start w:val="1"/>
+      <w:numFmt w:val="decimal"/>
+      <w:lvlText w:val="%8."/>
+      <w:lvlJc w:val="left"/>
+      <w:pPr>
+        <w:tabs>
+          <w:tab w:val="num" w:pos="5760"/>
+        </w:tabs>
+        <w:ind w:left="5760" w:hanging="360"/>
+      </w:pPr>
+    </w:lvl>
+    <w:lvl w:ilvl="8" w:tentative="1">
+      <w:start w:val="1"/>
+      <w:numFmt w:val="decimal"/>
+      <w:lvlText w:val="%9."/>
+      <w:lvlJc w:val="left"/>
+      <w:pPr>
+        <w:tabs>
+          <w:tab w:val="num" w:pos="6480"/>
+        </w:tabs>
+        <w:ind w:left="6480" w:hanging="360"/>
+      </w:pPr>
+    </w:lvl>
+  </w:abstractNum>
+  <w:abstractNum w:abstractNumId="11" w15:restartNumberingAfterBreak="0">
     <w:nsid w:val="51783889"/>
     <w:multiLevelType w:val="multilevel"/>
     <w:tmpl w:val="39ECA6D2"/>
@@ -2203,7 +2536,7 @@
       </w:pPr>
     </w:lvl>
   </w:abstractNum>
-  <w:abstractNum w:abstractNumId="11" w15:restartNumberingAfterBreak="0">
+  <w:abstractNum w:abstractNumId="12" w15:restartNumberingAfterBreak="0">
     <w:nsid w:val="63AE4735"/>
     <w:multiLevelType w:val="multilevel"/>
     <w:tmpl w:val="E03874FE"/>
@@ -2316,7 +2649,7 @@
       </w:pPr>
     </w:lvl>
   </w:abstractNum>
-  <w:abstractNum w:abstractNumId="12" w15:restartNumberingAfterBreak="0">
+  <w:abstractNum w:abstractNumId="13" w15:restartNumberingAfterBreak="0">
     <w:nsid w:val="7C3C62A2"/>
     <w:multiLevelType w:val="multilevel"/>
     <w:tmpl w:val="5B6A8210"/>
@@ -2439,7 +2772,7 @@
     <w:abstractNumId w:val="0"/>
   </w:num>
   <w:num w:numId="4" w16cid:durableId="379134338">
-    <w:abstractNumId w:val="12"/>
+    <w:abstractNumId w:val="13"/>
   </w:num>
   <w:num w:numId="5" w16cid:durableId="958148621">
     <w:abstractNumId w:val="1"/>
@@ -2463,9 +2796,12 @@
     <w:abstractNumId w:val="8"/>
   </w:num>
   <w:num w:numId="12" w16cid:durableId="1800218899">
+    <w:abstractNumId w:val="12"/>
+  </w:num>
+  <w:num w:numId="13" w16cid:durableId="966859355">
     <w:abstractNumId w:val="11"/>
   </w:num>
-  <w:num w:numId="13" w16cid:durableId="966859355">
+  <w:num w:numId="14" w16cid:durableId="1113012991">
     <w:abstractNumId w:val="10"/>
   </w:num>
 </w:numbering>

</xml_diff>